<commit_message>
This is the Milestone 4 commit and is ready for grading
</commit_message>
<xml_diff>
--- a/milestones/ExperimentsReport.docx
+++ b/milestones/ExperimentsReport.docx
@@ -2,8 +2,652 @@
 <file path=word/document.xml><?xml version="1.0" encoding="utf-8"?>
 <w:document xmlns:wpc="http://schemas.microsoft.com/office/word/2010/wordprocessingCanvas" xmlns:cx="http://schemas.microsoft.com/office/drawing/2014/chartex" xmlns:cx1="http://schemas.microsoft.com/office/drawing/2015/9/8/chartex" xmlns:cx2="http://schemas.microsoft.com/office/drawing/2015/10/21/chartex" xmlns:cx3="http://schemas.microsoft.com/office/drawing/2016/5/9/chartex" xmlns:cx4="http://schemas.microsoft.com/office/drawing/2016/5/10/chartex" xmlns:cx5="http://schemas.microsoft.com/office/drawing/2016/5/11/chartex" xmlns:cx6="http://schemas.microsoft.com/office/drawing/2016/5/12/chartex" xmlns:cx7="http://schemas.microsoft.com/office/drawing/2016/5/13/chartex" xmlns:cx8="http://schemas.microsoft.com/office/drawing/2016/5/14/chartex" xmlns:mc="http://schemas.openxmlformats.org/markup-compatibility/2006" xmlns:aink="http://schemas.microsoft.com/office/drawing/2016/ink" xmlns:am3d="http://schemas.microsoft.com/office/drawing/2017/model3d" xmlns:o="urn:schemas-microsoft-com:office:office" xmlns:r="http://schemas.openxmlformats.org/officeDocument/2006/relationships" xmlns:m="http://schemas.openxmlformats.org/officeDocument/2006/math" xmlns:v="urn:schemas-microsoft-com:vml" xmlns:wp14="http://schemas.microsoft.com/office/word/2010/wordprocessingDrawing" xmlns:wp="http://schemas.openxmlformats.org/drawingml/2006/wordprocessingDrawing" xmlns:w10="urn:schemas-microsoft-com:office:word" xmlns:w="http://schemas.openxmlformats.org/wordprocessingml/2006/main" xmlns:w14="http://schemas.microsoft.com/office/word/2010/wordml" xmlns:w15="http://schemas.microsoft.com/office/word/2012/wordml" xmlns:w16cex="http://schemas.microsoft.com/office/word/2018/wordml/cex" xmlns:w16cid="http://schemas.microsoft.com/office/word/2016/wordml/cid" xmlns:w16="http://schemas.microsoft.com/office/word/2018/wordml" xmlns:w16sdtdh="http://schemas.microsoft.com/office/word/2020/wordml/sdtdatahash" xmlns:w16se="http://schemas.microsoft.com/office/word/2015/wordml/symex" xmlns:wpg="http://schemas.microsoft.com/office/word/2010/wordprocessingGroup" xmlns:wpi="http://schemas.microsoft.com/office/word/2010/wordprocessingInk" xmlns:wne="http://schemas.microsoft.com/office/word/2006/wordml" xmlns:wps="http://schemas.microsoft.com/office/word/2010/wordprocessingShape" mc:Ignorable="w14 w15 w16se w16cid w16 w16cex w16sdtdh wp14">
   <w:body>
+    <w:tbl>
+      <w:tblPr>
+        <w:tblW w:w="0" w:type="auto"/>
+        <w:tblCellMar>
+          <w:top w:w="15" w:type="dxa"/>
+          <w:left w:w="15" w:type="dxa"/>
+          <w:bottom w:w="15" w:type="dxa"/>
+          <w:right w:w="15" w:type="dxa"/>
+        </w:tblCellMar>
+        <w:tblLook w:val="04A0" w:firstRow="1" w:lastRow="0" w:firstColumn="1" w:lastColumn="0" w:noHBand="0" w:noVBand="1"/>
+      </w:tblPr>
+      <w:tblGrid>
+        <w:gridCol w:w="1610"/>
+        <w:gridCol w:w="3277"/>
+      </w:tblGrid>
+      <w:tr>
+        <w:tc>
+          <w:tcPr>
+            <w:tcW w:w="0" w:type="auto"/>
+            <w:tcBorders>
+              <w:top w:val="single" w:sz="4" w:space="0" w:color="000000"/>
+              <w:left w:val="single" w:sz="4" w:space="0" w:color="000000"/>
+              <w:bottom w:val="single" w:sz="4" w:space="0" w:color="000000"/>
+              <w:right w:val="single" w:sz="4" w:space="0" w:color="000000"/>
+            </w:tcBorders>
+            <w:tcMar>
+              <w:top w:w="0" w:type="dxa"/>
+              <w:left w:w="108" w:type="dxa"/>
+              <w:bottom w:w="0" w:type="dxa"/>
+              <w:right w:w="108" w:type="dxa"/>
+            </w:tcMar>
+            <w:hideMark/>
+          </w:tcPr>
+          <w:p>
+            <w:pPr>
+              <w:spacing w:after="0" w:line="240" w:lineRule="auto"/>
+              <w:rPr>
+                <w:rFonts w:ascii="Times New Roman" w:eastAsia="Times New Roman" w:hAnsi="Times New Roman" w:cs="Times New Roman"/>
+              </w:rPr>
+            </w:pPr>
+            <w:r>
+              <w:rPr>
+                <w:rFonts w:ascii="Times New Roman" w:eastAsia="Times New Roman" w:hAnsi="Times New Roman" w:cs="Times New Roman"/>
+                <w:color w:val="000000"/>
+                <w:sz w:val="22"/>
+                <w:szCs w:val="22"/>
+              </w:rPr>
+              <w:t>parameter</w:t>
+            </w:r>
+          </w:p>
+        </w:tc>
+        <w:tc>
+          <w:tcPr>
+            <w:tcW w:w="0" w:type="auto"/>
+            <w:tcBorders>
+              <w:top w:val="single" w:sz="4" w:space="0" w:color="000000"/>
+              <w:left w:val="single" w:sz="4" w:space="0" w:color="000000"/>
+              <w:bottom w:val="single" w:sz="4" w:space="0" w:color="000000"/>
+              <w:right w:val="single" w:sz="4" w:space="0" w:color="000000"/>
+            </w:tcBorders>
+            <w:tcMar>
+              <w:top w:w="0" w:type="dxa"/>
+              <w:left w:w="108" w:type="dxa"/>
+              <w:bottom w:w="0" w:type="dxa"/>
+              <w:right w:w="108" w:type="dxa"/>
+            </w:tcMar>
+            <w:hideMark/>
+          </w:tcPr>
+          <w:p>
+            <w:pPr>
+              <w:spacing w:after="0" w:line="240" w:lineRule="auto"/>
+              <w:rPr>
+                <w:rFonts w:ascii="Times New Roman" w:eastAsia="Times New Roman" w:hAnsi="Times New Roman" w:cs="Times New Roman"/>
+              </w:rPr>
+            </w:pPr>
+            <w:r>
+              <w:rPr>
+                <w:rFonts w:ascii="Times New Roman" w:eastAsia="Times New Roman" w:hAnsi="Times New Roman" w:cs="Times New Roman"/>
+                <w:color w:val="000000"/>
+                <w:sz w:val="22"/>
+                <w:szCs w:val="22"/>
+              </w:rPr>
+              <w:t>value</w:t>
+            </w:r>
+          </w:p>
+        </w:tc>
+      </w:tr>
+      <w:tr>
+        <w:tc>
+          <w:tcPr>
+            <w:tcW w:w="0" w:type="auto"/>
+            <w:tcBorders>
+              <w:top w:val="single" w:sz="4" w:space="0" w:color="000000"/>
+              <w:left w:val="single" w:sz="4" w:space="0" w:color="000000"/>
+              <w:bottom w:val="single" w:sz="4" w:space="0" w:color="000000"/>
+              <w:right w:val="single" w:sz="4" w:space="0" w:color="000000"/>
+            </w:tcBorders>
+            <w:tcMar>
+              <w:top w:w="0" w:type="dxa"/>
+              <w:left w:w="108" w:type="dxa"/>
+              <w:bottom w:w="0" w:type="dxa"/>
+              <w:right w:w="108" w:type="dxa"/>
+            </w:tcMar>
+            <w:hideMark/>
+          </w:tcPr>
+          <w:p>
+            <w:pPr>
+              <w:spacing w:after="0" w:line="240" w:lineRule="auto"/>
+              <w:rPr>
+                <w:rFonts w:ascii="Times New Roman" w:eastAsia="Times New Roman" w:hAnsi="Times New Roman" w:cs="Times New Roman"/>
+              </w:rPr>
+            </w:pPr>
+            <w:r>
+              <w:rPr>
+                <w:rFonts w:ascii="Times New Roman" w:eastAsia="Times New Roman" w:hAnsi="Times New Roman" w:cs="Times New Roman"/>
+                <w:color w:val="000000"/>
+                <w:sz w:val="22"/>
+                <w:szCs w:val="22"/>
+              </w:rPr>
+              <w:t>bit string length</w:t>
+            </w:r>
+          </w:p>
+        </w:tc>
+        <w:tc>
+          <w:tcPr>
+            <w:tcW w:w="0" w:type="auto"/>
+            <w:tcBorders>
+              <w:top w:val="single" w:sz="4" w:space="0" w:color="000000"/>
+              <w:left w:val="single" w:sz="4" w:space="0" w:color="000000"/>
+              <w:bottom w:val="single" w:sz="4" w:space="0" w:color="000000"/>
+              <w:right w:val="single" w:sz="4" w:space="0" w:color="000000"/>
+            </w:tcBorders>
+            <w:tcMar>
+              <w:top w:w="0" w:type="dxa"/>
+              <w:left w:w="108" w:type="dxa"/>
+              <w:bottom w:w="0" w:type="dxa"/>
+              <w:right w:w="108" w:type="dxa"/>
+            </w:tcMar>
+            <w:hideMark/>
+          </w:tcPr>
+          <w:p>
+            <w:pPr>
+              <w:spacing w:after="0" w:line="240" w:lineRule="auto"/>
+              <w:rPr>
+                <w:rFonts w:ascii="Times New Roman" w:eastAsia="Times New Roman" w:hAnsi="Times New Roman" w:cs="Times New Roman"/>
+              </w:rPr>
+            </w:pPr>
+            <w:r>
+              <w:rPr>
+                <w:rFonts w:ascii="Times New Roman" w:eastAsia="Times New Roman" w:hAnsi="Times New Roman" w:cs="Times New Roman"/>
+                <w:color w:val="000000"/>
+                <w:sz w:val="22"/>
+                <w:szCs w:val="22"/>
+              </w:rPr>
+              <w:t>100</w:t>
+            </w:r>
+          </w:p>
+        </w:tc>
+      </w:tr>
+      <w:tr>
+        <w:tc>
+          <w:tcPr>
+            <w:tcW w:w="0" w:type="auto"/>
+            <w:tcBorders>
+              <w:top w:val="single" w:sz="4" w:space="0" w:color="000000"/>
+              <w:left w:val="single" w:sz="4" w:space="0" w:color="000000"/>
+              <w:bottom w:val="single" w:sz="4" w:space="0" w:color="000000"/>
+              <w:right w:val="single" w:sz="4" w:space="0" w:color="000000"/>
+            </w:tcBorders>
+            <w:tcMar>
+              <w:top w:w="0" w:type="dxa"/>
+              <w:left w:w="108" w:type="dxa"/>
+              <w:bottom w:w="0" w:type="dxa"/>
+              <w:right w:w="108" w:type="dxa"/>
+            </w:tcMar>
+            <w:hideMark/>
+          </w:tcPr>
+          <w:p>
+            <w:pPr>
+              <w:spacing w:after="0" w:line="240" w:lineRule="auto"/>
+              <w:rPr>
+                <w:rFonts w:ascii="Times New Roman" w:eastAsia="Times New Roman" w:hAnsi="Times New Roman" w:cs="Times New Roman"/>
+              </w:rPr>
+            </w:pPr>
+            <w:r>
+              <w:rPr>
+                <w:rFonts w:ascii="Times New Roman" w:eastAsia="Times New Roman" w:hAnsi="Times New Roman" w:cs="Times New Roman"/>
+                <w:color w:val="000000"/>
+                <w:sz w:val="22"/>
+                <w:szCs w:val="22"/>
+              </w:rPr>
+              <w:t>population size</w:t>
+            </w:r>
+          </w:p>
+        </w:tc>
+        <w:tc>
+          <w:tcPr>
+            <w:tcW w:w="0" w:type="auto"/>
+            <w:tcBorders>
+              <w:top w:val="single" w:sz="4" w:space="0" w:color="000000"/>
+              <w:left w:val="single" w:sz="4" w:space="0" w:color="000000"/>
+              <w:bottom w:val="single" w:sz="4" w:space="0" w:color="000000"/>
+              <w:right w:val="single" w:sz="4" w:space="0" w:color="000000"/>
+            </w:tcBorders>
+            <w:tcMar>
+              <w:top w:w="0" w:type="dxa"/>
+              <w:left w:w="108" w:type="dxa"/>
+              <w:bottom w:w="0" w:type="dxa"/>
+              <w:right w:w="108" w:type="dxa"/>
+            </w:tcMar>
+            <w:hideMark/>
+          </w:tcPr>
+          <w:p>
+            <w:pPr>
+              <w:spacing w:after="0" w:line="240" w:lineRule="auto"/>
+              <w:rPr>
+                <w:rFonts w:ascii="Times New Roman" w:eastAsia="Times New Roman" w:hAnsi="Times New Roman" w:cs="Times New Roman"/>
+              </w:rPr>
+            </w:pPr>
+            <w:r>
+              <w:rPr>
+                <w:rFonts w:ascii="Times New Roman" w:eastAsia="Times New Roman" w:hAnsi="Times New Roman" w:cs="Times New Roman"/>
+                <w:color w:val="000000"/>
+                <w:sz w:val="22"/>
+                <w:szCs w:val="22"/>
+              </w:rPr>
+              <w:t>100</w:t>
+            </w:r>
+          </w:p>
+        </w:tc>
+      </w:tr>
+      <w:tr>
+        <w:tc>
+          <w:tcPr>
+            <w:tcW w:w="0" w:type="auto"/>
+            <w:tcBorders>
+              <w:top w:val="single" w:sz="4" w:space="0" w:color="000000"/>
+              <w:left w:val="single" w:sz="4" w:space="0" w:color="000000"/>
+              <w:bottom w:val="single" w:sz="4" w:space="0" w:color="000000"/>
+              <w:right w:val="single" w:sz="4" w:space="0" w:color="000000"/>
+            </w:tcBorders>
+            <w:tcMar>
+              <w:top w:w="0" w:type="dxa"/>
+              <w:left w:w="108" w:type="dxa"/>
+              <w:bottom w:w="0" w:type="dxa"/>
+              <w:right w:w="108" w:type="dxa"/>
+            </w:tcMar>
+            <w:hideMark/>
+          </w:tcPr>
+          <w:p>
+            <w:pPr>
+              <w:spacing w:after="0" w:line="240" w:lineRule="auto"/>
+              <w:rPr>
+                <w:rFonts w:ascii="Times New Roman" w:eastAsia="Times New Roman" w:hAnsi="Times New Roman" w:cs="Times New Roman"/>
+              </w:rPr>
+            </w:pPr>
+            <w:r>
+              <w:rPr>
+                <w:rFonts w:ascii="Times New Roman" w:eastAsia="Times New Roman" w:hAnsi="Times New Roman" w:cs="Times New Roman"/>
+                <w:color w:val="000000"/>
+                <w:sz w:val="22"/>
+                <w:szCs w:val="22"/>
+              </w:rPr>
+              <w:t>selection</w:t>
+            </w:r>
+          </w:p>
+        </w:tc>
+        <w:tc>
+          <w:tcPr>
+            <w:tcW w:w="0" w:type="auto"/>
+            <w:tcBorders>
+              <w:top w:val="single" w:sz="4" w:space="0" w:color="000000"/>
+              <w:left w:val="single" w:sz="4" w:space="0" w:color="000000"/>
+              <w:bottom w:val="single" w:sz="4" w:space="0" w:color="000000"/>
+              <w:right w:val="single" w:sz="4" w:space="0" w:color="000000"/>
+            </w:tcBorders>
+            <w:tcMar>
+              <w:top w:w="0" w:type="dxa"/>
+              <w:left w:w="108" w:type="dxa"/>
+              <w:bottom w:w="0" w:type="dxa"/>
+              <w:right w:w="108" w:type="dxa"/>
+            </w:tcMar>
+            <w:hideMark/>
+          </w:tcPr>
+          <w:p>
+            <w:pPr>
+              <w:spacing w:after="0" w:line="240" w:lineRule="auto"/>
+              <w:rPr>
+                <w:rFonts w:ascii="Times New Roman" w:eastAsia="Times New Roman" w:hAnsi="Times New Roman" w:cs="Times New Roman"/>
+              </w:rPr>
+            </w:pPr>
+            <w:r>
+              <w:rPr>
+                <w:rFonts w:ascii="Times New Roman" w:eastAsia="Times New Roman" w:hAnsi="Times New Roman" w:cs="Times New Roman"/>
+                <w:color w:val="000000"/>
+                <w:sz w:val="22"/>
+                <w:szCs w:val="22"/>
+              </w:rPr>
+              <w:t>Truncation Selection</w:t>
+            </w:r>
+          </w:p>
+        </w:tc>
+      </w:tr>
+      <w:tr>
+        <w:tc>
+          <w:tcPr>
+            <w:tcW w:w="0" w:type="auto"/>
+            <w:tcBorders>
+              <w:top w:val="single" w:sz="4" w:space="0" w:color="000000"/>
+              <w:left w:val="single" w:sz="4" w:space="0" w:color="000000"/>
+              <w:bottom w:val="single" w:sz="4" w:space="0" w:color="000000"/>
+              <w:right w:val="single" w:sz="4" w:space="0" w:color="000000"/>
+            </w:tcBorders>
+            <w:tcMar>
+              <w:top w:w="0" w:type="dxa"/>
+              <w:left w:w="108" w:type="dxa"/>
+              <w:bottom w:w="0" w:type="dxa"/>
+              <w:right w:w="108" w:type="dxa"/>
+            </w:tcMar>
+            <w:hideMark/>
+          </w:tcPr>
+          <w:p>
+            <w:pPr>
+              <w:spacing w:after="0" w:line="240" w:lineRule="auto"/>
+              <w:rPr>
+                <w:rFonts w:ascii="Times New Roman" w:eastAsia="Times New Roman" w:hAnsi="Times New Roman" w:cs="Times New Roman"/>
+              </w:rPr>
+            </w:pPr>
+            <w:r>
+              <w:rPr>
+                <w:rFonts w:ascii="Times New Roman" w:eastAsia="Times New Roman" w:hAnsi="Times New Roman" w:cs="Times New Roman"/>
+                <w:color w:val="000000"/>
+                <w:sz w:val="22"/>
+                <w:szCs w:val="22"/>
+              </w:rPr>
+              <w:t>elitism</w:t>
+            </w:r>
+          </w:p>
+        </w:tc>
+        <w:tc>
+          <w:tcPr>
+            <w:tcW w:w="0" w:type="auto"/>
+            <w:tcBorders>
+              <w:top w:val="single" w:sz="4" w:space="0" w:color="000000"/>
+              <w:left w:val="single" w:sz="4" w:space="0" w:color="000000"/>
+              <w:bottom w:val="single" w:sz="4" w:space="0" w:color="000000"/>
+              <w:right w:val="single" w:sz="4" w:space="0" w:color="000000"/>
+            </w:tcBorders>
+            <w:tcMar>
+              <w:top w:w="0" w:type="dxa"/>
+              <w:left w:w="108" w:type="dxa"/>
+              <w:bottom w:w="0" w:type="dxa"/>
+              <w:right w:w="108" w:type="dxa"/>
+            </w:tcMar>
+            <w:hideMark/>
+          </w:tcPr>
+          <w:p>
+            <w:pPr>
+              <w:spacing w:after="0" w:line="240" w:lineRule="auto"/>
+              <w:rPr>
+                <w:rFonts w:ascii="Times New Roman" w:eastAsia="Times New Roman" w:hAnsi="Times New Roman" w:cs="Times New Roman"/>
+              </w:rPr>
+            </w:pPr>
+            <w:r>
+              <w:rPr>
+                <w:rFonts w:ascii="Times New Roman" w:eastAsia="Times New Roman" w:hAnsi="Times New Roman" w:cs="Times New Roman"/>
+                <w:color w:val="000000"/>
+                <w:sz w:val="22"/>
+                <w:szCs w:val="22"/>
+              </w:rPr>
+              <w:t>1</w:t>
+            </w:r>
+            <w:proofErr w:type="gramStart"/>
+            <w:r>
+              <w:rPr>
+                <w:rFonts w:ascii="Times New Roman" w:eastAsia="Times New Roman" w:hAnsi="Times New Roman" w:cs="Times New Roman"/>
+                <w:color w:val="000000"/>
+                <w:sz w:val="22"/>
+                <w:szCs w:val="22"/>
+              </w:rPr>
+              <w:t>%  (</w:t>
+            </w:r>
+            <w:proofErr w:type="gramEnd"/>
+            <w:r>
+              <w:rPr>
+                <w:rFonts w:ascii="Times New Roman" w:eastAsia="Times New Roman" w:hAnsi="Times New Roman" w:cs="Times New Roman"/>
+                <w:color w:val="000000"/>
+                <w:sz w:val="22"/>
+                <w:szCs w:val="22"/>
+              </w:rPr>
+              <w:t>i.e. best chromosome cloned)</w:t>
+            </w:r>
+          </w:p>
+        </w:tc>
+      </w:tr>
+      <w:tr>
+        <w:tc>
+          <w:tcPr>
+            <w:tcW w:w="0" w:type="auto"/>
+            <w:tcBorders>
+              <w:top w:val="single" w:sz="4" w:space="0" w:color="000000"/>
+              <w:left w:val="single" w:sz="4" w:space="0" w:color="000000"/>
+              <w:bottom w:val="single" w:sz="4" w:space="0" w:color="000000"/>
+              <w:right w:val="single" w:sz="4" w:space="0" w:color="000000"/>
+            </w:tcBorders>
+            <w:tcMar>
+              <w:top w:w="0" w:type="dxa"/>
+              <w:left w:w="108" w:type="dxa"/>
+              <w:bottom w:w="0" w:type="dxa"/>
+              <w:right w:w="108" w:type="dxa"/>
+            </w:tcMar>
+            <w:hideMark/>
+          </w:tcPr>
+          <w:p>
+            <w:pPr>
+              <w:spacing w:after="0" w:line="240" w:lineRule="auto"/>
+              <w:rPr>
+                <w:rFonts w:ascii="Times New Roman" w:eastAsia="Times New Roman" w:hAnsi="Times New Roman" w:cs="Times New Roman"/>
+              </w:rPr>
+            </w:pPr>
+            <w:r>
+              <w:rPr>
+                <w:rFonts w:ascii="Times New Roman" w:eastAsia="Times New Roman" w:hAnsi="Times New Roman" w:cs="Times New Roman"/>
+                <w:color w:val="000000"/>
+                <w:sz w:val="22"/>
+                <w:szCs w:val="22"/>
+              </w:rPr>
+              <w:t>mutation rate</w:t>
+            </w:r>
+          </w:p>
+        </w:tc>
+        <w:tc>
+          <w:tcPr>
+            <w:tcW w:w="0" w:type="auto"/>
+            <w:tcBorders>
+              <w:top w:val="single" w:sz="4" w:space="0" w:color="000000"/>
+              <w:left w:val="single" w:sz="4" w:space="0" w:color="000000"/>
+              <w:bottom w:val="single" w:sz="4" w:space="0" w:color="000000"/>
+              <w:right w:val="single" w:sz="4" w:space="0" w:color="000000"/>
+            </w:tcBorders>
+            <w:tcMar>
+              <w:top w:w="0" w:type="dxa"/>
+              <w:left w:w="108" w:type="dxa"/>
+              <w:bottom w:w="0" w:type="dxa"/>
+              <w:right w:w="108" w:type="dxa"/>
+            </w:tcMar>
+            <w:hideMark/>
+          </w:tcPr>
+          <w:p>
+            <w:pPr>
+              <w:spacing w:after="0" w:line="240" w:lineRule="auto"/>
+              <w:rPr>
+                <w:rFonts w:ascii="Times New Roman" w:eastAsia="Times New Roman" w:hAnsi="Times New Roman" w:cs="Times New Roman"/>
+              </w:rPr>
+            </w:pPr>
+            <w:r>
+              <w:rPr>
+                <w:rFonts w:ascii="Times New Roman" w:eastAsia="Times New Roman" w:hAnsi="Times New Roman" w:cs="Times New Roman"/>
+                <w:color w:val="000000"/>
+                <w:sz w:val="22"/>
+                <w:szCs w:val="22"/>
+              </w:rPr>
+              <w:t xml:space="preserve">1% </w:t>
+            </w:r>
+            <w:proofErr w:type="gramStart"/>
+            <w:r>
+              <w:rPr>
+                <w:rFonts w:ascii="Times New Roman" w:eastAsia="Times New Roman" w:hAnsi="Times New Roman" w:cs="Times New Roman"/>
+                <w:color w:val="000000"/>
+                <w:sz w:val="22"/>
+                <w:szCs w:val="22"/>
+              </w:rPr>
+              <w:t>( i.e.</w:t>
+            </w:r>
+            <w:proofErr w:type="gramEnd"/>
+            <w:r>
+              <w:rPr>
+                <w:rFonts w:ascii="Times New Roman" w:eastAsia="Times New Roman" w:hAnsi="Times New Roman" w:cs="Times New Roman"/>
+                <w:color w:val="000000"/>
+                <w:sz w:val="22"/>
+                <w:szCs w:val="22"/>
+              </w:rPr>
+              <w:t xml:space="preserve"> 1.0/N)</w:t>
+            </w:r>
+          </w:p>
+        </w:tc>
+      </w:tr>
+      <w:tr>
+        <w:tc>
+          <w:tcPr>
+            <w:tcW w:w="0" w:type="auto"/>
+            <w:tcBorders>
+              <w:top w:val="single" w:sz="4" w:space="0" w:color="000000"/>
+              <w:left w:val="single" w:sz="4" w:space="0" w:color="000000"/>
+              <w:bottom w:val="single" w:sz="4" w:space="0" w:color="000000"/>
+              <w:right w:val="single" w:sz="4" w:space="0" w:color="000000"/>
+            </w:tcBorders>
+            <w:tcMar>
+              <w:top w:w="0" w:type="dxa"/>
+              <w:left w:w="108" w:type="dxa"/>
+              <w:bottom w:w="0" w:type="dxa"/>
+              <w:right w:w="108" w:type="dxa"/>
+            </w:tcMar>
+            <w:hideMark/>
+          </w:tcPr>
+          <w:p>
+            <w:pPr>
+              <w:spacing w:after="0" w:line="240" w:lineRule="auto"/>
+              <w:rPr>
+                <w:rFonts w:ascii="Times New Roman" w:eastAsia="Times New Roman" w:hAnsi="Times New Roman" w:cs="Times New Roman"/>
+              </w:rPr>
+            </w:pPr>
+            <w:r>
+              <w:rPr>
+                <w:rFonts w:ascii="Times New Roman" w:eastAsia="Times New Roman" w:hAnsi="Times New Roman" w:cs="Times New Roman"/>
+                <w:color w:val="000000"/>
+                <w:sz w:val="22"/>
+                <w:szCs w:val="22"/>
+              </w:rPr>
+              <w:t>crossover</w:t>
+            </w:r>
+          </w:p>
+        </w:tc>
+        <w:tc>
+          <w:tcPr>
+            <w:tcW w:w="0" w:type="auto"/>
+            <w:tcBorders>
+              <w:top w:val="single" w:sz="4" w:space="0" w:color="000000"/>
+              <w:left w:val="single" w:sz="4" w:space="0" w:color="000000"/>
+              <w:bottom w:val="single" w:sz="4" w:space="0" w:color="000000"/>
+              <w:right w:val="single" w:sz="4" w:space="0" w:color="000000"/>
+            </w:tcBorders>
+            <w:tcMar>
+              <w:top w:w="0" w:type="dxa"/>
+              <w:left w:w="108" w:type="dxa"/>
+              <w:bottom w:w="0" w:type="dxa"/>
+              <w:right w:w="108" w:type="dxa"/>
+            </w:tcMar>
+            <w:hideMark/>
+          </w:tcPr>
+          <w:p>
+            <w:pPr>
+              <w:spacing w:after="0" w:line="240" w:lineRule="auto"/>
+              <w:rPr>
+                <w:rFonts w:ascii="Times New Roman" w:eastAsia="Times New Roman" w:hAnsi="Times New Roman" w:cs="Times New Roman"/>
+              </w:rPr>
+            </w:pPr>
+            <w:r>
+              <w:rPr>
+                <w:rFonts w:ascii="Times New Roman" w:eastAsia="Times New Roman" w:hAnsi="Times New Roman" w:cs="Times New Roman"/>
+                <w:color w:val="000000"/>
+                <w:sz w:val="22"/>
+                <w:szCs w:val="22"/>
+              </w:rPr>
+              <w:t>true</w:t>
+            </w:r>
+          </w:p>
+        </w:tc>
+      </w:tr>
+      <w:tr>
+        <w:tc>
+          <w:tcPr>
+            <w:tcW w:w="0" w:type="auto"/>
+            <w:tcBorders>
+              <w:top w:val="single" w:sz="4" w:space="0" w:color="000000"/>
+              <w:left w:val="single" w:sz="4" w:space="0" w:color="000000"/>
+              <w:bottom w:val="single" w:sz="4" w:space="0" w:color="000000"/>
+              <w:right w:val="single" w:sz="4" w:space="0" w:color="000000"/>
+            </w:tcBorders>
+            <w:tcMar>
+              <w:top w:w="0" w:type="dxa"/>
+              <w:left w:w="108" w:type="dxa"/>
+              <w:bottom w:w="0" w:type="dxa"/>
+              <w:right w:w="108" w:type="dxa"/>
+            </w:tcMar>
+            <w:hideMark/>
+          </w:tcPr>
+          <w:p>
+            <w:pPr>
+              <w:spacing w:after="0" w:line="240" w:lineRule="auto"/>
+              <w:rPr>
+                <w:rFonts w:ascii="Times New Roman" w:eastAsia="Times New Roman" w:hAnsi="Times New Roman" w:cs="Times New Roman"/>
+              </w:rPr>
+            </w:pPr>
+            <w:r>
+              <w:rPr>
+                <w:rFonts w:ascii="Times New Roman" w:eastAsia="Times New Roman" w:hAnsi="Times New Roman" w:cs="Times New Roman"/>
+                <w:color w:val="000000"/>
+                <w:sz w:val="22"/>
+                <w:szCs w:val="22"/>
+              </w:rPr>
+              <w:t>generations</w:t>
+            </w:r>
+          </w:p>
+        </w:tc>
+        <w:tc>
+          <w:tcPr>
+            <w:tcW w:w="0" w:type="auto"/>
+            <w:tcBorders>
+              <w:top w:val="single" w:sz="4" w:space="0" w:color="000000"/>
+              <w:left w:val="single" w:sz="4" w:space="0" w:color="000000"/>
+              <w:bottom w:val="single" w:sz="4" w:space="0" w:color="000000"/>
+              <w:right w:val="single" w:sz="4" w:space="0" w:color="000000"/>
+            </w:tcBorders>
+            <w:tcMar>
+              <w:top w:w="0" w:type="dxa"/>
+              <w:left w:w="108" w:type="dxa"/>
+              <w:bottom w:w="0" w:type="dxa"/>
+              <w:right w:w="108" w:type="dxa"/>
+            </w:tcMar>
+            <w:hideMark/>
+          </w:tcPr>
+          <w:p>
+            <w:pPr>
+              <w:spacing w:after="0" w:line="240" w:lineRule="auto"/>
+              <w:rPr>
+                <w:rFonts w:ascii="Times New Roman" w:eastAsia="Times New Roman" w:hAnsi="Times New Roman" w:cs="Times New Roman"/>
+              </w:rPr>
+            </w:pPr>
+            <w:r>
+              <w:rPr>
+                <w:rFonts w:ascii="Times New Roman" w:eastAsia="Times New Roman" w:hAnsi="Times New Roman" w:cs="Times New Roman"/>
+                <w:color w:val="000000"/>
+                <w:sz w:val="22"/>
+                <w:szCs w:val="22"/>
+              </w:rPr>
+              <w:t>500 (terminate at max fitness)</w:t>
+            </w:r>
+          </w:p>
+        </w:tc>
+      </w:tr>
+    </w:tbl>
     <w:p>
       <w:pPr>
+        <w:rPr>
+          <w:rFonts w:ascii="Times New Roman" w:hAnsi="Times New Roman" w:cs="Times New Roman"/>
+        </w:rPr>
+      </w:pPr>
+    </w:p>
+    <w:p>
+      <w:pPr>
+        <w:pStyle w:val="ListParagraph"/>
+        <w:numPr>
+          <w:ilvl w:val="0"/>
+          <w:numId w:val="1"/>
+        </w:numPr>
         <w:rPr>
           <w:rFonts w:ascii="Times New Roman" w:hAnsi="Times New Roman" w:cs="Times New Roman"/>
         </w:rPr>
@@ -12,12 +656,182 @@
         <w:rPr>
           <w:rFonts w:ascii="Times New Roman" w:hAnsi="Times New Roman" w:cs="Times New Roman"/>
         </w:rPr>
-        <w:t>1. Try evolving a solution using just mutation (no crossover) 10 (or more) times. How many generations does it appear to take to evolve a solution? How much variation is there in the number of generations taken from run to run? Is this more or less than you expected (both how many generations and the variation in required generations between runs)?</w:t>
+        <w:t>Try evolving a solution using just mutation (no crossover) 10 (or more) times. How many generations does it appear to take to evolve a solution? How much variation is there in the number of generations taken from run to run? Is this more or less than you expected (both how many generations and the variation in required generations between runs)?</w:t>
       </w:r>
     </w:p>
     <w:p>
+      <w:pPr>
+        <w:ind w:left="360"/>
+        <w:rPr>
+          <w:rFonts w:ascii="Times New Roman" w:hAnsi="Times New Roman" w:cs="Times New Roman"/>
+        </w:rPr>
+      </w:pPr>
       <w:r>
-        <w:t>answer</w:t>
+        <w:rPr>
+          <w:noProof/>
+        </w:rPr>
+        <w:drawing>
+          <wp:inline distT="0" distB="0" distL="0" distR="0" wp14:anchorId="127AC7DC" wp14:editId="13A7C554">
+            <wp:extent cx="5943600" cy="2631440"/>
+            <wp:effectExtent l="0" t="0" r="0" b="0"/>
+            <wp:docPr id="1" name="Picture 1" descr="Graphical user interface&#10;&#10;Description automatically generated with medium confidence"/>
+            <wp:cNvGraphicFramePr>
+              <a:graphicFrameLocks xmlns:a="http://schemas.openxmlformats.org/drawingml/2006/main" noChangeAspect="1"/>
+            </wp:cNvGraphicFramePr>
+            <a:graphic xmlns:a="http://schemas.openxmlformats.org/drawingml/2006/main">
+              <a:graphicData uri="http://schemas.openxmlformats.org/drawingml/2006/picture">
+                <pic:pic xmlns:pic="http://schemas.openxmlformats.org/drawingml/2006/picture">
+                  <pic:nvPicPr>
+                    <pic:cNvPr id="1" name="Picture 1" descr="Graphical user interface&#10;&#10;Description automatically generated with medium confidence"/>
+                    <pic:cNvPicPr/>
+                  </pic:nvPicPr>
+                  <pic:blipFill>
+                    <a:blip r:embed="rId5"/>
+                    <a:stretch>
+                      <a:fillRect/>
+                    </a:stretch>
+                  </pic:blipFill>
+                  <pic:spPr>
+                    <a:xfrm>
+                      <a:off x="0" y="0"/>
+                      <a:ext cx="5943600" cy="2631440"/>
+                    </a:xfrm>
+                    <a:prstGeom prst="rect">
+                      <a:avLst/>
+                    </a:prstGeom>
+                  </pic:spPr>
+                </pic:pic>
+              </a:graphicData>
+            </a:graphic>
+          </wp:inline>
+        </w:drawing>
+      </w:r>
+    </w:p>
+    <w:tbl>
+      <w:tblPr>
+        <w:tblStyle w:val="TableGrid"/>
+        <w:tblW w:w="0" w:type="auto"/>
+        <w:tblLook w:val="04A0" w:firstRow="1" w:lastRow="0" w:firstColumn="1" w:lastColumn="0" w:noHBand="0" w:noVBand="1"/>
+      </w:tblPr>
+      <w:tblGrid>
+        <w:gridCol w:w="935"/>
+        <w:gridCol w:w="935"/>
+        <w:gridCol w:w="935"/>
+        <w:gridCol w:w="935"/>
+        <w:gridCol w:w="935"/>
+        <w:gridCol w:w="935"/>
+        <w:gridCol w:w="935"/>
+        <w:gridCol w:w="935"/>
+        <w:gridCol w:w="935"/>
+        <w:gridCol w:w="935"/>
+      </w:tblGrid>
+      <w:tr>
+        <w:tc>
+          <w:tcPr>
+            <w:tcW w:w="935" w:type="dxa"/>
+          </w:tcPr>
+          <w:p>
+            <w:r>
+              <w:t>More than 500</w:t>
+            </w:r>
+          </w:p>
+        </w:tc>
+        <w:tc>
+          <w:tcPr>
+            <w:tcW w:w="935" w:type="dxa"/>
+          </w:tcPr>
+          <w:p>
+            <w:r>
+              <w:t>More than 500</w:t>
+            </w:r>
+          </w:p>
+        </w:tc>
+        <w:tc>
+          <w:tcPr>
+            <w:tcW w:w="935" w:type="dxa"/>
+          </w:tcPr>
+          <w:p>
+            <w:r>
+              <w:t>More than 500</w:t>
+            </w:r>
+          </w:p>
+        </w:tc>
+        <w:tc>
+          <w:tcPr>
+            <w:tcW w:w="935" w:type="dxa"/>
+          </w:tcPr>
+          <w:p>
+            <w:r>
+              <w:t>More than 500</w:t>
+            </w:r>
+          </w:p>
+        </w:tc>
+        <w:tc>
+          <w:tcPr>
+            <w:tcW w:w="935" w:type="dxa"/>
+          </w:tcPr>
+          <w:p>
+            <w:r>
+              <w:t>More than 500</w:t>
+            </w:r>
+          </w:p>
+        </w:tc>
+        <w:tc>
+          <w:tcPr>
+            <w:tcW w:w="935" w:type="dxa"/>
+          </w:tcPr>
+          <w:p>
+            <w:r>
+              <w:t>564</w:t>
+            </w:r>
+          </w:p>
+        </w:tc>
+        <w:tc>
+          <w:tcPr>
+            <w:tcW w:w="935" w:type="dxa"/>
+          </w:tcPr>
+          <w:p>
+            <w:r>
+              <w:t>More than 500</w:t>
+            </w:r>
+          </w:p>
+        </w:tc>
+        <w:tc>
+          <w:tcPr>
+            <w:tcW w:w="935" w:type="dxa"/>
+          </w:tcPr>
+          <w:p>
+            <w:r>
+              <w:t>More than 500</w:t>
+            </w:r>
+          </w:p>
+        </w:tc>
+        <w:tc>
+          <w:tcPr>
+            <w:tcW w:w="935" w:type="dxa"/>
+          </w:tcPr>
+          <w:p>
+            <w:r>
+              <w:t>More than 500</w:t>
+            </w:r>
+          </w:p>
+        </w:tc>
+        <w:tc>
+          <w:tcPr>
+            <w:tcW w:w="935" w:type="dxa"/>
+          </w:tcPr>
+          <w:p>
+            <w:r>
+              <w:t>More than 500</w:t>
+            </w:r>
+          </w:p>
+        </w:tc>
+      </w:tr>
+    </w:tbl>
+    <w:p/>
+    <w:p>
+      <w:r>
+        <w:t>They take a very long time to evolve to a fitness of 100, though there is some variation – some get it relatively soon after 500 generations, while others take more than 1000. They get up to 98 or 99 within 500, but it takes a long time to then get to 100 without crossover. The variation is about what I’d expect, but the number of generations is more than I would have expected.</w:t>
       </w:r>
     </w:p>
     <w:p>
@@ -49,7 +863,175 @@
     </w:p>
     <w:p>
       <w:r>
-        <w:t>answer</w:t>
+        <w:t xml:space="preserve">Probably it will evolve to 100 more quickly, because crossover typically makes it evolve more quickly by allowing higher fitness individuals to spread. </w:t>
+      </w:r>
+    </w:p>
+    <w:p>
+      <w:r>
+        <w:rPr>
+          <w:noProof/>
+        </w:rPr>
+        <w:drawing>
+          <wp:inline distT="0" distB="0" distL="0" distR="0" wp14:anchorId="1238A0E6" wp14:editId="2F3B312D">
+            <wp:extent cx="5943600" cy="2558415"/>
+            <wp:effectExtent l="0" t="0" r="0" b="0"/>
+            <wp:docPr id="2" name="Picture 2" descr="Graphical user interface&#10;&#10;Description automatically generated with medium confidence"/>
+            <wp:cNvGraphicFramePr>
+              <a:graphicFrameLocks xmlns:a="http://schemas.openxmlformats.org/drawingml/2006/main" noChangeAspect="1"/>
+            </wp:cNvGraphicFramePr>
+            <a:graphic xmlns:a="http://schemas.openxmlformats.org/drawingml/2006/main">
+              <a:graphicData uri="http://schemas.openxmlformats.org/drawingml/2006/picture">
+                <pic:pic xmlns:pic="http://schemas.openxmlformats.org/drawingml/2006/picture">
+                  <pic:nvPicPr>
+                    <pic:cNvPr id="2" name="Picture 2" descr="Graphical user interface&#10;&#10;Description automatically generated with medium confidence"/>
+                    <pic:cNvPicPr/>
+                  </pic:nvPicPr>
+                  <pic:blipFill>
+                    <a:blip r:embed="rId6"/>
+                    <a:stretch>
+                      <a:fillRect/>
+                    </a:stretch>
+                  </pic:blipFill>
+                  <pic:spPr>
+                    <a:xfrm>
+                      <a:off x="0" y="0"/>
+                      <a:ext cx="5943600" cy="2558415"/>
+                    </a:xfrm>
+                    <a:prstGeom prst="rect">
+                      <a:avLst/>
+                    </a:prstGeom>
+                  </pic:spPr>
+                </pic:pic>
+              </a:graphicData>
+            </a:graphic>
+          </wp:inline>
+        </w:drawing>
+      </w:r>
+    </w:p>
+    <w:tbl>
+      <w:tblPr>
+        <w:tblStyle w:val="TableGrid"/>
+        <w:tblW w:w="0" w:type="auto"/>
+        <w:tblLook w:val="04A0" w:firstRow="1" w:lastRow="0" w:firstColumn="1" w:lastColumn="0" w:noHBand="0" w:noVBand="1"/>
+      </w:tblPr>
+      <w:tblGrid>
+        <w:gridCol w:w="935"/>
+        <w:gridCol w:w="935"/>
+        <w:gridCol w:w="935"/>
+        <w:gridCol w:w="935"/>
+        <w:gridCol w:w="935"/>
+        <w:gridCol w:w="935"/>
+        <w:gridCol w:w="935"/>
+        <w:gridCol w:w="935"/>
+        <w:gridCol w:w="935"/>
+        <w:gridCol w:w="935"/>
+      </w:tblGrid>
+      <w:tr>
+        <w:tc>
+          <w:tcPr>
+            <w:tcW w:w="935" w:type="dxa"/>
+          </w:tcPr>
+          <w:p>
+            <w:r>
+              <w:t>42</w:t>
+            </w:r>
+          </w:p>
+        </w:tc>
+        <w:tc>
+          <w:tcPr>
+            <w:tcW w:w="935" w:type="dxa"/>
+          </w:tcPr>
+          <w:p>
+            <w:r>
+              <w:t>50</w:t>
+            </w:r>
+          </w:p>
+        </w:tc>
+        <w:tc>
+          <w:tcPr>
+            <w:tcW w:w="935" w:type="dxa"/>
+          </w:tcPr>
+          <w:p>
+            <w:r>
+              <w:t>47</w:t>
+            </w:r>
+          </w:p>
+        </w:tc>
+        <w:tc>
+          <w:tcPr>
+            <w:tcW w:w="935" w:type="dxa"/>
+          </w:tcPr>
+          <w:p>
+            <w:r>
+              <w:t>48</w:t>
+            </w:r>
+          </w:p>
+        </w:tc>
+        <w:tc>
+          <w:tcPr>
+            <w:tcW w:w="935" w:type="dxa"/>
+          </w:tcPr>
+          <w:p>
+            <w:r>
+              <w:t>51</w:t>
+            </w:r>
+          </w:p>
+        </w:tc>
+        <w:tc>
+          <w:tcPr>
+            <w:tcW w:w="935" w:type="dxa"/>
+          </w:tcPr>
+          <w:p>
+            <w:r>
+              <w:t>51</w:t>
+            </w:r>
+          </w:p>
+        </w:tc>
+        <w:tc>
+          <w:tcPr>
+            <w:tcW w:w="935" w:type="dxa"/>
+          </w:tcPr>
+          <w:p>
+            <w:r>
+              <w:t>60</w:t>
+            </w:r>
+          </w:p>
+        </w:tc>
+        <w:tc>
+          <w:tcPr>
+            <w:tcW w:w="935" w:type="dxa"/>
+          </w:tcPr>
+          <w:p>
+            <w:r>
+              <w:t>48</w:t>
+            </w:r>
+          </w:p>
+        </w:tc>
+        <w:tc>
+          <w:tcPr>
+            <w:tcW w:w="935" w:type="dxa"/>
+          </w:tcPr>
+          <w:p>
+            <w:r>
+              <w:t>51</w:t>
+            </w:r>
+          </w:p>
+        </w:tc>
+        <w:tc>
+          <w:tcPr>
+            <w:tcW w:w="935" w:type="dxa"/>
+          </w:tcPr>
+          <w:p>
+            <w:r>
+              <w:t>55</w:t>
+            </w:r>
+          </w:p>
+        </w:tc>
+      </w:tr>
+    </w:tbl>
+    <w:p>
+      <w:r>
+        <w:t>It appears to take around 50 generations to evolve to perfect fitness with both crossover and mutation. We can conclude that crossover makes populations evolve much faster than populations that do not use crossover.</w:t>
       </w:r>
     </w:p>
     <w:p>
@@ -67,7 +1049,175 @@
     </w:p>
     <w:p>
       <w:r>
-        <w:t>answer</w:t>
+        <w:t>Probably it will be slower than either – it may never reach a fitness of 100, because just getting part of each parent with no mutation will take a long time to reach a perfect fitness.</w:t>
+      </w:r>
+    </w:p>
+    <w:p>
+      <w:r>
+        <w:rPr>
+          <w:noProof/>
+        </w:rPr>
+        <w:drawing>
+          <wp:inline distT="0" distB="0" distL="0" distR="0" wp14:anchorId="6334C846" wp14:editId="2A0B10F3">
+            <wp:extent cx="5943600" cy="2564765"/>
+            <wp:effectExtent l="0" t="0" r="0" b="6985"/>
+            <wp:docPr id="3" name="Picture 3" descr="Graphical user interface&#10;&#10;Description automatically generated with medium confidence"/>
+            <wp:cNvGraphicFramePr>
+              <a:graphicFrameLocks xmlns:a="http://schemas.openxmlformats.org/drawingml/2006/main" noChangeAspect="1"/>
+            </wp:cNvGraphicFramePr>
+            <a:graphic xmlns:a="http://schemas.openxmlformats.org/drawingml/2006/main">
+              <a:graphicData uri="http://schemas.openxmlformats.org/drawingml/2006/picture">
+                <pic:pic xmlns:pic="http://schemas.openxmlformats.org/drawingml/2006/picture">
+                  <pic:nvPicPr>
+                    <pic:cNvPr id="3" name="Picture 3" descr="Graphical user interface&#10;&#10;Description automatically generated with medium confidence"/>
+                    <pic:cNvPicPr/>
+                  </pic:nvPicPr>
+                  <pic:blipFill>
+                    <a:blip r:embed="rId7"/>
+                    <a:stretch>
+                      <a:fillRect/>
+                    </a:stretch>
+                  </pic:blipFill>
+                  <pic:spPr>
+                    <a:xfrm>
+                      <a:off x="0" y="0"/>
+                      <a:ext cx="5943600" cy="2564765"/>
+                    </a:xfrm>
+                    <a:prstGeom prst="rect">
+                      <a:avLst/>
+                    </a:prstGeom>
+                  </pic:spPr>
+                </pic:pic>
+              </a:graphicData>
+            </a:graphic>
+          </wp:inline>
+        </w:drawing>
+      </w:r>
+    </w:p>
+    <w:tbl>
+      <w:tblPr>
+        <w:tblStyle w:val="TableGrid"/>
+        <w:tblW w:w="9350" w:type="dxa"/>
+        <w:tblLook w:val="04A0" w:firstRow="1" w:lastRow="0" w:firstColumn="1" w:lastColumn="0" w:noHBand="0" w:noVBand="1"/>
+      </w:tblPr>
+      <w:tblGrid>
+        <w:gridCol w:w="935"/>
+        <w:gridCol w:w="935"/>
+        <w:gridCol w:w="935"/>
+        <w:gridCol w:w="935"/>
+        <w:gridCol w:w="935"/>
+        <w:gridCol w:w="935"/>
+        <w:gridCol w:w="935"/>
+        <w:gridCol w:w="935"/>
+        <w:gridCol w:w="935"/>
+        <w:gridCol w:w="935"/>
+      </w:tblGrid>
+      <w:tr>
+        <w:tc>
+          <w:tcPr>
+            <w:tcW w:w="935" w:type="dxa"/>
+          </w:tcPr>
+          <w:p>
+            <w:r>
+              <w:t>Never</w:t>
+            </w:r>
+          </w:p>
+        </w:tc>
+        <w:tc>
+          <w:tcPr>
+            <w:tcW w:w="935" w:type="dxa"/>
+          </w:tcPr>
+          <w:p>
+            <w:r>
+              <w:t>Never</w:t>
+            </w:r>
+          </w:p>
+        </w:tc>
+        <w:tc>
+          <w:tcPr>
+            <w:tcW w:w="935" w:type="dxa"/>
+          </w:tcPr>
+          <w:p>
+            <w:r>
+              <w:t>Never</w:t>
+            </w:r>
+          </w:p>
+        </w:tc>
+        <w:tc>
+          <w:tcPr>
+            <w:tcW w:w="935" w:type="dxa"/>
+          </w:tcPr>
+          <w:p>
+            <w:r>
+              <w:t>Never</w:t>
+            </w:r>
+          </w:p>
+        </w:tc>
+        <w:tc>
+          <w:tcPr>
+            <w:tcW w:w="935" w:type="dxa"/>
+          </w:tcPr>
+          <w:p>
+            <w:r>
+              <w:t>Never</w:t>
+            </w:r>
+          </w:p>
+        </w:tc>
+        <w:tc>
+          <w:tcPr>
+            <w:tcW w:w="935" w:type="dxa"/>
+          </w:tcPr>
+          <w:p>
+            <w:r>
+              <w:t>Never</w:t>
+            </w:r>
+          </w:p>
+        </w:tc>
+        <w:tc>
+          <w:tcPr>
+            <w:tcW w:w="935" w:type="dxa"/>
+          </w:tcPr>
+          <w:p>
+            <w:r>
+              <w:t>Never</w:t>
+            </w:r>
+          </w:p>
+        </w:tc>
+        <w:tc>
+          <w:tcPr>
+            <w:tcW w:w="935" w:type="dxa"/>
+          </w:tcPr>
+          <w:p>
+            <w:r>
+              <w:t>Never</w:t>
+            </w:r>
+          </w:p>
+        </w:tc>
+        <w:tc>
+          <w:tcPr>
+            <w:tcW w:w="935" w:type="dxa"/>
+          </w:tcPr>
+          <w:p>
+            <w:r>
+              <w:t>Never</w:t>
+            </w:r>
+          </w:p>
+        </w:tc>
+        <w:tc>
+          <w:tcPr>
+            <w:tcW w:w="935" w:type="dxa"/>
+          </w:tcPr>
+          <w:p>
+            <w:r>
+              <w:t>Never</w:t>
+            </w:r>
+          </w:p>
+        </w:tc>
+      </w:tr>
+    </w:tbl>
+    <w:p>
+      <w:r>
+        <w:t>The fitness quickly flatlines, because without mutation all the chromosomes converge to the same thing, so crossover doesn’t do anything anymore.</w:t>
       </w:r>
     </w:p>
     <w:p>
@@ -85,7 +1235,113 @@
     </w:p>
     <w:p>
       <w:r>
-        <w:t>answer</w:t>
+        <w:rPr>
+          <w:noProof/>
+        </w:rPr>
+        <w:drawing>
+          <wp:inline distT="0" distB="0" distL="0" distR="0" wp14:anchorId="3240798F" wp14:editId="5CFCEC19">
+            <wp:extent cx="5943600" cy="2490470"/>
+            <wp:effectExtent l="0" t="0" r="0" b="5080"/>
+            <wp:docPr id="4" name="Picture 4" descr="Graphical user interface, chart&#10;&#10;Description automatically generated"/>
+            <wp:cNvGraphicFramePr>
+              <a:graphicFrameLocks xmlns:a="http://schemas.openxmlformats.org/drawingml/2006/main" noChangeAspect="1"/>
+            </wp:cNvGraphicFramePr>
+            <a:graphic xmlns:a="http://schemas.openxmlformats.org/drawingml/2006/main">
+              <a:graphicData uri="http://schemas.openxmlformats.org/drawingml/2006/picture">
+                <pic:pic xmlns:pic="http://schemas.openxmlformats.org/drawingml/2006/picture">
+                  <pic:nvPicPr>
+                    <pic:cNvPr id="4" name="Picture 4" descr="Graphical user interface, chart&#10;&#10;Description automatically generated"/>
+                    <pic:cNvPicPr/>
+                  </pic:nvPicPr>
+                  <pic:blipFill>
+                    <a:blip r:embed="rId8"/>
+                    <a:stretch>
+                      <a:fillRect/>
+                    </a:stretch>
+                  </pic:blipFill>
+                  <pic:spPr>
+                    <a:xfrm>
+                      <a:off x="0" y="0"/>
+                      <a:ext cx="5943600" cy="2490470"/>
+                    </a:xfrm>
+                    <a:prstGeom prst="rect">
+                      <a:avLst/>
+                    </a:prstGeom>
+                  </pic:spPr>
+                </pic:pic>
+              </a:graphicData>
+            </a:graphic>
+          </wp:inline>
+        </w:drawing>
+      </w:r>
+    </w:p>
+    <w:p>
+      <w:r>
+        <w:t xml:space="preserve">This is 2 with roulette wheel selection – roulette wheel selection tends to evolve more slowly than truncation, especially when the </w:t>
+      </w:r>
+      <w:proofErr w:type="spellStart"/>
+      <w:r>
+        <w:t>fitnesses</w:t>
+      </w:r>
+      <w:proofErr w:type="spellEnd"/>
+      <w:r>
+        <w:t xml:space="preserve"> become fairly similar. Thus, it increases quickly at the beginning when they’re more different, but quickly slows as the </w:t>
+      </w:r>
+      <w:proofErr w:type="spellStart"/>
+      <w:r>
+        <w:t>fitnesses</w:t>
+      </w:r>
+      <w:proofErr w:type="spellEnd"/>
+      <w:r>
+        <w:t xml:space="preserve"> become more similar.</w:t>
+      </w:r>
+    </w:p>
+    <w:p/>
+    <w:p>
+      <w:r>
+        <w:t>Our experiment: we created a fitness function where either high numbers of ones or high numbers of zeroes resulted in a high fitness. With crossover it evolves similarly to the all ones fitness function, but it’s interesting because when there’s no crossover, sometimes the population will start evolving towards one then switch and evolve towards the other, or sometimes different individuals will evolve towards each extreme for a while before one takes over. This sort of simulates what might happen if a population started to split into two different species because there were two biological niches available, or if two different results of evolution competed for the same space.</w:t>
+      </w:r>
+    </w:p>
+    <w:p>
+      <w:r>
+        <w:rPr>
+          <w:noProof/>
+        </w:rPr>
+        <w:drawing>
+          <wp:inline distT="0" distB="0" distL="0" distR="0" wp14:anchorId="77D5C485" wp14:editId="2711DFAB">
+            <wp:extent cx="5943600" cy="2465705"/>
+            <wp:effectExtent l="0" t="0" r="0" b="0"/>
+            <wp:docPr id="5" name="Picture 5" descr="Chart, histogram&#10;&#10;Description automatically generated"/>
+            <wp:cNvGraphicFramePr>
+              <a:graphicFrameLocks xmlns:a="http://schemas.openxmlformats.org/drawingml/2006/main" noChangeAspect="1"/>
+            </wp:cNvGraphicFramePr>
+            <a:graphic xmlns:a="http://schemas.openxmlformats.org/drawingml/2006/main">
+              <a:graphicData uri="http://schemas.openxmlformats.org/drawingml/2006/picture">
+                <pic:pic xmlns:pic="http://schemas.openxmlformats.org/drawingml/2006/picture">
+                  <pic:nvPicPr>
+                    <pic:cNvPr id="5" name="Picture 5" descr="Chart, histogram&#10;&#10;Description automatically generated"/>
+                    <pic:cNvPicPr/>
+                  </pic:nvPicPr>
+                  <pic:blipFill>
+                    <a:blip r:embed="rId9"/>
+                    <a:stretch>
+                      <a:fillRect/>
+                    </a:stretch>
+                  </pic:blipFill>
+                  <pic:spPr>
+                    <a:xfrm>
+                      <a:off x="0" y="0"/>
+                      <a:ext cx="5943600" cy="2465705"/>
+                    </a:xfrm>
+                    <a:prstGeom prst="rect">
+                      <a:avLst/>
+                    </a:prstGeom>
+                  </pic:spPr>
+                </pic:pic>
+              </a:graphicData>
+            </a:graphic>
+          </wp:inline>
+        </w:drawing>
       </w:r>
     </w:p>
     <w:sectPr>
@@ -96,6 +1352,103 @@
     </w:sectPr>
   </w:body>
 </w:document>
+</file>
+
+<file path=word/numbering.xml><?xml version="1.0" encoding="utf-8"?>
+<w:numbering xmlns:wpc="http://schemas.microsoft.com/office/word/2010/wordprocessingCanvas" xmlns:cx="http://schemas.microsoft.com/office/drawing/2014/chartex" xmlns:cx1="http://schemas.microsoft.com/office/drawing/2015/9/8/chartex" xmlns:cx2="http://schemas.microsoft.com/office/drawing/2015/10/21/chartex" xmlns:cx3="http://schemas.microsoft.com/office/drawing/2016/5/9/chartex" xmlns:cx4="http://schemas.microsoft.com/office/drawing/2016/5/10/chartex" xmlns:cx5="http://schemas.microsoft.com/office/drawing/2016/5/11/chartex" xmlns:cx6="http://schemas.microsoft.com/office/drawing/2016/5/12/chartex" xmlns:cx7="http://schemas.microsoft.com/office/drawing/2016/5/13/chartex" xmlns:cx8="http://schemas.microsoft.com/office/drawing/2016/5/14/chartex" xmlns:mc="http://schemas.openxmlformats.org/markup-compatibility/2006" xmlns:aink="http://schemas.microsoft.com/office/drawing/2016/ink" xmlns:am3d="http://schemas.microsoft.com/office/drawing/2017/model3d" xmlns:o="urn:schemas-microsoft-com:office:office" xmlns:r="http://schemas.openxmlformats.org/officeDocument/2006/relationships" xmlns:m="http://schemas.openxmlformats.org/officeDocument/2006/math" xmlns:v="urn:schemas-microsoft-com:vml" xmlns:wp14="http://schemas.microsoft.com/office/word/2010/wordprocessingDrawing" xmlns:wp="http://schemas.openxmlformats.org/drawingml/2006/wordprocessingDrawing" xmlns:w10="urn:schemas-microsoft-com:office:word" xmlns:w="http://schemas.openxmlformats.org/wordprocessingml/2006/main" xmlns:w14="http://schemas.microsoft.com/office/word/2010/wordml" xmlns:w15="http://schemas.microsoft.com/office/word/2012/wordml" xmlns:w16cex="http://schemas.microsoft.com/office/word/2018/wordml/cex" xmlns:w16cid="http://schemas.microsoft.com/office/word/2016/wordml/cid" xmlns:w16="http://schemas.microsoft.com/office/word/2018/wordml" xmlns:w16sdtdh="http://schemas.microsoft.com/office/word/2020/wordml/sdtdatahash" xmlns:w16se="http://schemas.microsoft.com/office/word/2015/wordml/symex" xmlns:wpg="http://schemas.microsoft.com/office/word/2010/wordprocessingGroup" xmlns:wpi="http://schemas.microsoft.com/office/word/2010/wordprocessingInk" xmlns:wne="http://schemas.microsoft.com/office/word/2006/wordml" xmlns:wps="http://schemas.microsoft.com/office/word/2010/wordprocessingShape" mc:Ignorable="w14 w15 w16se w16cid w16 w16cex w16sdtdh wp14">
+  <w:abstractNum w:abstractNumId="0" w15:restartNumberingAfterBreak="0">
+    <w:nsid w:val="2A38577C"/>
+    <w:multiLevelType w:val="hybridMultilevel"/>
+    <w:tmpl w:val="85301748"/>
+    <w:lvl w:ilvl="0" w:tplc="0409000F">
+      <w:start w:val="1"/>
+      <w:numFmt w:val="decimal"/>
+      <w:lvlText w:val="%1."/>
+      <w:lvlJc w:val="left"/>
+      <w:pPr>
+        <w:ind w:left="720" w:hanging="360"/>
+      </w:pPr>
+      <w:rPr>
+        <w:rFonts w:hint="default"/>
+      </w:rPr>
+    </w:lvl>
+    <w:lvl w:ilvl="1" w:tplc="04090019" w:tentative="1">
+      <w:start w:val="1"/>
+      <w:numFmt w:val="lowerLetter"/>
+      <w:lvlText w:val="%2."/>
+      <w:lvlJc w:val="left"/>
+      <w:pPr>
+        <w:ind w:left="1440" w:hanging="360"/>
+      </w:pPr>
+    </w:lvl>
+    <w:lvl w:ilvl="2" w:tplc="0409001B" w:tentative="1">
+      <w:start w:val="1"/>
+      <w:numFmt w:val="lowerRoman"/>
+      <w:lvlText w:val="%3."/>
+      <w:lvlJc w:val="right"/>
+      <w:pPr>
+        <w:ind w:left="2160" w:hanging="180"/>
+      </w:pPr>
+    </w:lvl>
+    <w:lvl w:ilvl="3" w:tplc="0409000F" w:tentative="1">
+      <w:start w:val="1"/>
+      <w:numFmt w:val="decimal"/>
+      <w:lvlText w:val="%4."/>
+      <w:lvlJc w:val="left"/>
+      <w:pPr>
+        <w:ind w:left="2880" w:hanging="360"/>
+      </w:pPr>
+    </w:lvl>
+    <w:lvl w:ilvl="4" w:tplc="04090019" w:tentative="1">
+      <w:start w:val="1"/>
+      <w:numFmt w:val="lowerLetter"/>
+      <w:lvlText w:val="%5."/>
+      <w:lvlJc w:val="left"/>
+      <w:pPr>
+        <w:ind w:left="3600" w:hanging="360"/>
+      </w:pPr>
+    </w:lvl>
+    <w:lvl w:ilvl="5" w:tplc="0409001B" w:tentative="1">
+      <w:start w:val="1"/>
+      <w:numFmt w:val="lowerRoman"/>
+      <w:lvlText w:val="%6."/>
+      <w:lvlJc w:val="right"/>
+      <w:pPr>
+        <w:ind w:left="4320" w:hanging="180"/>
+      </w:pPr>
+    </w:lvl>
+    <w:lvl w:ilvl="6" w:tplc="0409000F" w:tentative="1">
+      <w:start w:val="1"/>
+      <w:numFmt w:val="decimal"/>
+      <w:lvlText w:val="%7."/>
+      <w:lvlJc w:val="left"/>
+      <w:pPr>
+        <w:ind w:left="5040" w:hanging="360"/>
+      </w:pPr>
+    </w:lvl>
+    <w:lvl w:ilvl="7" w:tplc="04090019" w:tentative="1">
+      <w:start w:val="1"/>
+      <w:numFmt w:val="lowerLetter"/>
+      <w:lvlText w:val="%8."/>
+      <w:lvlJc w:val="left"/>
+      <w:pPr>
+        <w:ind w:left="5760" w:hanging="360"/>
+      </w:pPr>
+    </w:lvl>
+    <w:lvl w:ilvl="8" w:tplc="0409001B" w:tentative="1">
+      <w:start w:val="1"/>
+      <w:numFmt w:val="lowerRoman"/>
+      <w:lvlText w:val="%9."/>
+      <w:lvlJc w:val="right"/>
+      <w:pPr>
+        <w:ind w:left="6480" w:hanging="180"/>
+      </w:pPr>
+    </w:lvl>
+  </w:abstractNum>
+  <w:num w:numId="1">
+    <w:abstractNumId w:val="0"/>
+  </w:num>
+</w:numbering>
 </file>
 
 <file path=word/styles.xml><?xml version="1.0" encoding="utf-8"?>
@@ -506,6 +1859,7 @@
   <w:style w:type="character" w:default="1" w:styleId="DefaultParagraphFont">
     <w:name w:val="Default Paragraph Font"/>
     <w:uiPriority w:val="1"/>
+    <w:semiHidden/>
     <w:unhideWhenUsed/>
   </w:style>
   <w:style w:type="table" w:default="1" w:styleId="TableNormal">
@@ -539,6 +1893,39 @@
       <w:ind w:left="720"/>
       <w:contextualSpacing/>
     </w:pPr>
+  </w:style>
+  <w:style w:type="paragraph" w:styleId="NormalWeb">
+    <w:name w:val="Normal (Web)"/>
+    <w:basedOn w:val="Normal"/>
+    <w:uiPriority w:val="99"/>
+    <w:semiHidden/>
+    <w:unhideWhenUsed/>
+    <w:rsid w:val="00E95C78"/>
+    <w:pPr>
+      <w:spacing w:before="100" w:beforeAutospacing="1" w:after="100" w:afterAutospacing="1" w:line="240" w:lineRule="auto"/>
+    </w:pPr>
+    <w:rPr>
+      <w:rFonts w:ascii="Times New Roman" w:eastAsia="Times New Roman" w:hAnsi="Times New Roman" w:cs="Times New Roman"/>
+    </w:rPr>
+  </w:style>
+  <w:style w:type="table" w:styleId="TableGrid">
+    <w:name w:val="Table Grid"/>
+    <w:basedOn w:val="TableNormal"/>
+    <w:uiPriority w:val="39"/>
+    <w:rsid w:val="00E95C78"/>
+    <w:pPr>
+      <w:spacing w:after="0" w:line="240" w:lineRule="auto"/>
+    </w:pPr>
+    <w:tblPr>
+      <w:tblBorders>
+        <w:top w:val="single" w:sz="4" w:space="0" w:color="auto"/>
+        <w:left w:val="single" w:sz="4" w:space="0" w:color="auto"/>
+        <w:bottom w:val="single" w:sz="4" w:space="0" w:color="auto"/>
+        <w:right w:val="single" w:sz="4" w:space="0" w:color="auto"/>
+        <w:insideH w:val="single" w:sz="4" w:space="0" w:color="auto"/>
+        <w:insideV w:val="single" w:sz="4" w:space="0" w:color="auto"/>
+      </w:tblBorders>
+    </w:tblPr>
   </w:style>
 </w:styles>
 </file>

</xml_diff>